<commit_message>
Se implementa REACT Router para enrutamiento de las diferentes páginas
</commit_message>
<xml_diff>
--- a/Documentación/Sprint.docx
+++ b/Documentación/Sprint.docx
@@ -2881,7 +2881,6 @@
           </w:tcPr>
           <w:p>
             <w:pPr>
-              <w:jc w:val="center"/>
               <w:rPr>
                 <w:b/>
                 <w:bCs/>
@@ -2892,9 +2891,17 @@
               <w:rPr>
                 <w:b/>
                 <w:bCs/>
-                <w:color w:val="0070C0"/>
-              </w:rPr>
-              <w:t>Iniciado</w:t>
+                <w:color w:val="00B050"/>
+              </w:rPr>
+              <w:t>Finalizad</w:t>
+            </w:r>
+            <w:r>
+              <w:rPr>
+                <w:b/>
+                <w:bCs/>
+                <w:color w:val="00B050"/>
+              </w:rPr>
+              <w:t>o</w:t>
             </w:r>
           </w:p>
         </w:tc>
@@ -3102,7 +3109,6 @@
           </w:tcPr>
           <w:p>
             <w:pPr>
-              <w:jc w:val="center"/>
               <w:rPr>
                 <w:b/>
                 <w:bCs/>
@@ -3114,7 +3120,15 @@
                 <w:bCs/>
                 <w:color w:val="FF0000"/>
               </w:rPr>
-              <w:t>No iniciado</w:t>
+              <w:t xml:space="preserve">  </w:t>
+            </w:r>
+            <w:r>
+              <w:rPr>
+                <w:b/>
+                <w:bCs/>
+                <w:color w:val="4472C4" w:themeColor="accent1"/>
+              </w:rPr>
+              <w:t>iniciado</w:t>
             </w:r>
           </w:p>
         </w:tc>
@@ -4736,10 +4750,7 @@
               <w:jc w:val="center"/>
             </w:pPr>
             <w:r>
-              <w:t>8 hora</w:t>
-            </w:r>
-            <w:r>
-              <w:t>s</w:t>
+              <w:t>8 horas</w:t>
             </w:r>
           </w:p>
         </w:tc>
@@ -4989,28 +5000,22 @@
               <w:jc w:val="center"/>
             </w:pPr>
             <w:r>
-              <w:t>13</w:t>
-            </w:r>
-            <w:r>
-              <w:t>/11</w:t>
-            </w:r>
-          </w:p>
-        </w:tc>
-        <w:tc>
-          <w:tcPr>
-            <w:tcW w:w="747" w:type="dxa"/>
-            <w:shd w:val="clear" w:color="auto" w:fill="F2F2F2" w:themeFill="background1" w:themeFillShade="F2"/>
-            <w:vAlign w:val="center"/>
-          </w:tcPr>
-          <w:p>
-            <w:pPr>
-              <w:jc w:val="center"/>
-            </w:pPr>
-            <w:r>
-              <w:t>14</w:t>
-            </w:r>
-            <w:r>
-              <w:t>/11</w:t>
+              <w:t>13/11</w:t>
+            </w:r>
+          </w:p>
+        </w:tc>
+        <w:tc>
+          <w:tcPr>
+            <w:tcW w:w="747" w:type="dxa"/>
+            <w:shd w:val="clear" w:color="auto" w:fill="F2F2F2" w:themeFill="background1" w:themeFillShade="F2"/>
+            <w:vAlign w:val="center"/>
+          </w:tcPr>
+          <w:p>
+            <w:pPr>
+              <w:jc w:val="center"/>
+            </w:pPr>
+            <w:r>
+              <w:t>14/11</w:t>
             </w:r>
           </w:p>
         </w:tc>
@@ -5945,13 +5950,7 @@
               <w:jc w:val="center"/>
             </w:pPr>
             <w:r>
-              <w:t>1</w:t>
-            </w:r>
-            <w:r>
-              <w:t>8</w:t>
-            </w:r>
-            <w:r>
-              <w:t>/11</w:t>
+              <w:t>18/11</w:t>
             </w:r>
           </w:p>
         </w:tc>
@@ -5963,13 +5962,7 @@
           </w:tcPr>
           <w:p>
             <w:r>
-              <w:t>1</w:t>
-            </w:r>
-            <w:r>
-              <w:t>9</w:t>
-            </w:r>
-            <w:r>
-              <w:t>/11</w:t>
+              <w:t>19/11</w:t>
             </w:r>
           </w:p>
         </w:tc>
@@ -11113,10 +11106,10 @@
           <w:szCs w:val="24"/>
         </w:rPr>
         <w:drawing>
-          <wp:inline distT="0" distB="0" distL="0" distR="0" wp14:anchorId="48EBCBBD" wp14:editId="3958B34E">
-            <wp:extent cx="5410800" cy="1877513"/>
-            <wp:effectExtent l="0" t="0" r="0" b="8890"/>
-            <wp:docPr id="1314285356" name="Imagen 1" descr="Interfaz de usuario gráfica, Texto, Aplicación, Correo electrónico&#10;&#10;Descripción generada automáticamente"/>
+          <wp:inline distT="0" distB="0" distL="0" distR="0" wp14:anchorId="7F13344F" wp14:editId="3735262B">
+            <wp:extent cx="6555658" cy="1047135"/>
+            <wp:effectExtent l="0" t="0" r="0" b="635"/>
+            <wp:docPr id="895927221" name="Imagen 1"/>
             <wp:cNvGraphicFramePr>
               <a:graphicFrameLocks xmlns:a="http://schemas.openxmlformats.org/drawingml/2006/main" noChangeAspect="1"/>
             </wp:cNvGraphicFramePr>
@@ -11124,23 +11117,39 @@
               <a:graphicData uri="http://schemas.openxmlformats.org/drawingml/2006/picture">
                 <pic:pic xmlns:pic="http://schemas.openxmlformats.org/drawingml/2006/picture">
                   <pic:nvPicPr>
-                    <pic:cNvPr id="1314285356" name="Imagen 1" descr="Interfaz de usuario gráfica, Texto, Aplicación, Correo electrónico&#10;&#10;Descripción generada automáticamente"/>
-                    <pic:cNvPicPr/>
+                    <pic:cNvPr id="0" name="Picture 1"/>
+                    <pic:cNvPicPr>
+                      <a:picLocks noChangeAspect="1" noChangeArrowheads="1"/>
+                    </pic:cNvPicPr>
                   </pic:nvPicPr>
-                  <pic:blipFill>
-                    <a:blip r:embed="rId5"/>
-                    <a:stretch>
-                      <a:fillRect/>
-                    </a:stretch>
+                  <pic:blipFill rotWithShape="1">
+                    <a:blip r:embed="rId5">
+                      <a:extLst>
+                        <a:ext uri="{28A0092B-C50C-407E-A947-70E740481C1C}">
+                          <a14:useLocalDpi xmlns:a14="http://schemas.microsoft.com/office/drawing/2010/main" val="0"/>
+                        </a:ext>
+                      </a:extLst>
+                    </a:blip>
+                    <a:srcRect l="18071" t="36563" r="2382" b="40855"/>
+                    <a:stretch/>
                   </pic:blipFill>
-                  <pic:spPr>
+                  <pic:spPr bwMode="auto">
                     <a:xfrm>
                       <a:off x="0" y="0"/>
-                      <a:ext cx="5410800" cy="1877513"/>
+                      <a:ext cx="6557958" cy="1047502"/>
                     </a:xfrm>
                     <a:prstGeom prst="rect">
                       <a:avLst/>
                     </a:prstGeom>
+                    <a:noFill/>
+                    <a:ln>
+                      <a:noFill/>
+                    </a:ln>
+                    <a:extLst>
+                      <a:ext uri="{53640926-AAD7-44D8-BBD7-CCE9431645EC}">
+                        <a14:shadowObscured xmlns:a14="http://schemas.microsoft.com/office/drawing/2010/main"/>
+                      </a:ext>
+                    </a:extLst>
                   </pic:spPr>
                 </pic:pic>
               </a:graphicData>
@@ -11167,10 +11176,10 @@
           <w:szCs w:val="24"/>
         </w:rPr>
         <w:drawing>
-          <wp:inline distT="0" distB="0" distL="0" distR="0" wp14:anchorId="63081BCD" wp14:editId="79FA1B5E">
-            <wp:extent cx="5410800" cy="1193987"/>
-            <wp:effectExtent l="0" t="0" r="0" b="6350"/>
-            <wp:docPr id="703843616" name="Imagen 1"/>
+          <wp:inline distT="0" distB="0" distL="0" distR="0" wp14:anchorId="74D53913" wp14:editId="32FB8DBB">
+            <wp:extent cx="6555105" cy="1128252"/>
+            <wp:effectExtent l="0" t="0" r="0" b="0"/>
+            <wp:docPr id="1062430458" name="Imagen 2"/>
             <wp:cNvGraphicFramePr>
               <a:graphicFrameLocks xmlns:a="http://schemas.openxmlformats.org/drawingml/2006/main" noChangeAspect="1"/>
             </wp:cNvGraphicFramePr>
@@ -11178,23 +11187,39 @@
               <a:graphicData uri="http://schemas.openxmlformats.org/drawingml/2006/picture">
                 <pic:pic xmlns:pic="http://schemas.openxmlformats.org/drawingml/2006/picture">
                   <pic:nvPicPr>
-                    <pic:cNvPr id="703843616" name=""/>
-                    <pic:cNvPicPr/>
+                    <pic:cNvPr id="0" name="Picture 2"/>
+                    <pic:cNvPicPr>
+                      <a:picLocks noChangeAspect="1" noChangeArrowheads="1"/>
+                    </pic:cNvPicPr>
                   </pic:nvPicPr>
-                  <pic:blipFill>
-                    <a:blip r:embed="rId6"/>
-                    <a:stretch>
-                      <a:fillRect/>
-                    </a:stretch>
+                  <pic:blipFill rotWithShape="1">
+                    <a:blip r:embed="rId5">
+                      <a:extLst>
+                        <a:ext uri="{28A0092B-C50C-407E-A947-70E740481C1C}">
+                          <a14:useLocalDpi xmlns:a14="http://schemas.microsoft.com/office/drawing/2010/main" val="0"/>
+                        </a:ext>
+                      </a:extLst>
+                    </a:blip>
+                    <a:srcRect l="18518" t="59299" r="1945" b="16371"/>
+                    <a:stretch/>
                   </pic:blipFill>
-                  <pic:spPr>
+                  <pic:spPr bwMode="auto">
                     <a:xfrm>
                       <a:off x="0" y="0"/>
-                      <a:ext cx="5410800" cy="1193987"/>
+                      <a:ext cx="6557165" cy="1128607"/>
                     </a:xfrm>
                     <a:prstGeom prst="rect">
                       <a:avLst/>
                     </a:prstGeom>
+                    <a:noFill/>
+                    <a:ln>
+                      <a:noFill/>
+                    </a:ln>
+                    <a:extLst>
+                      <a:ext uri="{53640926-AAD7-44D8-BBD7-CCE9431645EC}">
+                        <a14:shadowObscured xmlns:a14="http://schemas.microsoft.com/office/drawing/2010/main"/>
+                      </a:ext>
+                    </a:extLst>
                   </pic:spPr>
                 </pic:pic>
               </a:graphicData>
@@ -11221,10 +11246,10 @@
           <w:szCs w:val="24"/>
         </w:rPr>
         <w:drawing>
-          <wp:inline distT="0" distB="0" distL="0" distR="0" wp14:anchorId="6C8C0AC2" wp14:editId="0B9FC4D2">
-            <wp:extent cx="5410800" cy="633188"/>
-            <wp:effectExtent l="0" t="0" r="0" b="0"/>
-            <wp:docPr id="288647761" name="Imagen 1"/>
+          <wp:inline distT="0" distB="0" distL="0" distR="0" wp14:anchorId="48D80D84" wp14:editId="238B5506">
+            <wp:extent cx="6548283" cy="1954162"/>
+            <wp:effectExtent l="0" t="0" r="5080" b="8255"/>
+            <wp:docPr id="2119409924" name="Imagen 6"/>
             <wp:cNvGraphicFramePr>
               <a:graphicFrameLocks xmlns:a="http://schemas.openxmlformats.org/drawingml/2006/main" noChangeAspect="1"/>
             </wp:cNvGraphicFramePr>
@@ -11232,23 +11257,39 @@
               <a:graphicData uri="http://schemas.openxmlformats.org/drawingml/2006/picture">
                 <pic:pic xmlns:pic="http://schemas.openxmlformats.org/drawingml/2006/picture">
                   <pic:nvPicPr>
-                    <pic:cNvPr id="288647761" name=""/>
-                    <pic:cNvPicPr/>
+                    <pic:cNvPr id="0" name="Picture 6"/>
+                    <pic:cNvPicPr>
+                      <a:picLocks noChangeAspect="1" noChangeArrowheads="1"/>
+                    </pic:cNvPicPr>
                   </pic:nvPicPr>
-                  <pic:blipFill>
-                    <a:blip r:embed="rId7"/>
-                    <a:stretch>
-                      <a:fillRect/>
-                    </a:stretch>
+                  <pic:blipFill rotWithShape="1">
+                    <a:blip r:embed="rId6">
+                      <a:extLst>
+                        <a:ext uri="{28A0092B-C50C-407E-A947-70E740481C1C}">
+                          <a14:useLocalDpi xmlns:a14="http://schemas.microsoft.com/office/drawing/2010/main" val="0"/>
+                        </a:ext>
+                      </a:extLst>
+                    </a:blip>
+                    <a:srcRect l="17622" t="39901" r="2946" b="17969"/>
+                    <a:stretch/>
                   </pic:blipFill>
-                  <pic:spPr>
+                  <pic:spPr bwMode="auto">
                     <a:xfrm>
                       <a:off x="0" y="0"/>
-                      <a:ext cx="5410800" cy="633188"/>
+                      <a:ext cx="6548517" cy="1954232"/>
                     </a:xfrm>
                     <a:prstGeom prst="rect">
                       <a:avLst/>
                     </a:prstGeom>
+                    <a:noFill/>
+                    <a:ln>
+                      <a:noFill/>
+                    </a:ln>
+                    <a:extLst>
+                      <a:ext uri="{53640926-AAD7-44D8-BBD7-CCE9431645EC}">
+                        <a14:shadowObscured xmlns:a14="http://schemas.microsoft.com/office/drawing/2010/main"/>
+                      </a:ext>
+                    </a:extLst>
                   </pic:spPr>
                 </pic:pic>
               </a:graphicData>
@@ -11266,7 +11307,9 @@
           <w:szCs w:val="24"/>
         </w:rPr>
       </w:pPr>
-      <w:r>
+    </w:p>
+    <w:p>
+      <w:pPr>
         <w:rPr>
           <w:b/>
           <w:bCs/>
@@ -11274,11 +11317,29 @@
           <w:sz w:val="24"/>
           <w:szCs w:val="24"/>
         </w:rPr>
+      </w:pPr>
+      <w:r>
+        <w:rPr>
+          <w:b/>
+          <w:bCs/>
+          <w:noProof/>
+          <w:sz w:val="24"/>
+          <w:szCs w:val="24"/>
+        </w:rPr>
+        <w:lastRenderedPageBreak/>
         <w:drawing>
-          <wp:inline distT="0" distB="0" distL="0" distR="0" wp14:anchorId="56D6AB4C" wp14:editId="76908073">
-            <wp:extent cx="5410800" cy="439321"/>
+          <wp:anchor distT="0" distB="0" distL="114300" distR="114300" simplePos="0" relativeHeight="251658240" behindDoc="0" locked="0" layoutInCell="1" allowOverlap="1" wp14:anchorId="4AEC289C" wp14:editId="3FAD7619">
+            <wp:simplePos x="0" y="0"/>
+            <wp:positionH relativeFrom="column">
+              <wp:posOffset>-44880</wp:posOffset>
+            </wp:positionH>
+            <wp:positionV relativeFrom="paragraph">
+              <wp:posOffset>2466750</wp:posOffset>
+            </wp:positionV>
+            <wp:extent cx="6636774" cy="2197510"/>
             <wp:effectExtent l="0" t="0" r="0" b="0"/>
-            <wp:docPr id="1498673605" name="Imagen 1"/>
+            <wp:wrapNone/>
+            <wp:docPr id="262998096" name="Imagen 21"/>
             <wp:cNvGraphicFramePr>
               <a:graphicFrameLocks xmlns:a="http://schemas.openxmlformats.org/drawingml/2006/main" noChangeAspect="1"/>
             </wp:cNvGraphicFramePr>
@@ -11286,40 +11347,46 @@
               <a:graphicData uri="http://schemas.openxmlformats.org/drawingml/2006/picture">
                 <pic:pic xmlns:pic="http://schemas.openxmlformats.org/drawingml/2006/picture">
                   <pic:nvPicPr>
-                    <pic:cNvPr id="1498673605" name=""/>
-                    <pic:cNvPicPr/>
+                    <pic:cNvPr id="0" name="Picture 21"/>
+                    <pic:cNvPicPr>
+                      <a:picLocks noChangeAspect="1" noChangeArrowheads="1"/>
+                    </pic:cNvPicPr>
                   </pic:nvPicPr>
-                  <pic:blipFill>
-                    <a:blip r:embed="rId8"/>
-                    <a:stretch>
-                      <a:fillRect/>
-                    </a:stretch>
+                  <pic:blipFill rotWithShape="1">
+                    <a:blip r:embed="rId7">
+                      <a:extLst>
+                        <a:ext uri="{28A0092B-C50C-407E-A947-70E740481C1C}">
+                          <a14:useLocalDpi xmlns:a14="http://schemas.microsoft.com/office/drawing/2010/main" val="0"/>
+                        </a:ext>
+                      </a:extLst>
+                    </a:blip>
+                    <a:srcRect l="17266" t="43080" r="2217" b="9538"/>
+                    <a:stretch/>
                   </pic:blipFill>
-                  <pic:spPr>
+                  <pic:spPr bwMode="auto">
                     <a:xfrm>
                       <a:off x="0" y="0"/>
-                      <a:ext cx="5410800" cy="439321"/>
+                      <a:ext cx="6636774" cy="2197510"/>
                     </a:xfrm>
                     <a:prstGeom prst="rect">
                       <a:avLst/>
                     </a:prstGeom>
+                    <a:noFill/>
+                    <a:ln>
+                      <a:noFill/>
+                    </a:ln>
+                    <a:extLst>
+                      <a:ext uri="{53640926-AAD7-44D8-BBD7-CCE9431645EC}">
+                        <a14:shadowObscured xmlns:a14="http://schemas.microsoft.com/office/drawing/2010/main"/>
+                      </a:ext>
+                    </a:extLst>
                   </pic:spPr>
                 </pic:pic>
               </a:graphicData>
             </a:graphic>
-          </wp:inline>
+          </wp:anchor>
         </w:drawing>
       </w:r>
-    </w:p>
-    <w:p>
-      <w:pPr>
-        <w:rPr>
-          <w:b/>
-          <w:bCs/>
-          <w:sz w:val="24"/>
-          <w:szCs w:val="24"/>
-        </w:rPr>
-      </w:pPr>
       <w:r>
         <w:rPr>
           <w:b/>
@@ -11328,12 +11395,11 @@
           <w:sz w:val="24"/>
           <w:szCs w:val="24"/>
         </w:rPr>
-        <w:lastRenderedPageBreak/>
         <w:drawing>
-          <wp:inline distT="0" distB="0" distL="0" distR="0" wp14:anchorId="66E0D2B8" wp14:editId="4D3BB517">
-            <wp:extent cx="5410800" cy="1469811"/>
-            <wp:effectExtent l="0" t="0" r="0" b="0"/>
-            <wp:docPr id="1779330648" name="Imagen 1" descr="Interfaz de usuario gráfica, Texto, Aplicación&#10;&#10;Descripción generada automáticamente"/>
+          <wp:inline distT="0" distB="0" distL="0" distR="0" wp14:anchorId="0D36F885" wp14:editId="5E0B7B87">
+            <wp:extent cx="6548283" cy="2359742"/>
+            <wp:effectExtent l="0" t="0" r="5080" b="2540"/>
+            <wp:docPr id="2017904694" name="Imagen 20"/>
             <wp:cNvGraphicFramePr>
               <a:graphicFrameLocks xmlns:a="http://schemas.openxmlformats.org/drawingml/2006/main" noChangeAspect="1"/>
             </wp:cNvGraphicFramePr>
@@ -11341,23 +11407,39 @@
               <a:graphicData uri="http://schemas.openxmlformats.org/drawingml/2006/picture">
                 <pic:pic xmlns:pic="http://schemas.openxmlformats.org/drawingml/2006/picture">
                   <pic:nvPicPr>
-                    <pic:cNvPr id="1779330648" name="Imagen 1" descr="Interfaz de usuario gráfica, Texto, Aplicación&#10;&#10;Descripción generada automáticamente"/>
-                    <pic:cNvPicPr/>
+                    <pic:cNvPr id="0" name="Picture 20"/>
+                    <pic:cNvPicPr>
+                      <a:picLocks noChangeAspect="1" noChangeArrowheads="1"/>
+                    </pic:cNvPicPr>
                   </pic:nvPicPr>
-                  <pic:blipFill>
-                    <a:blip r:embed="rId9"/>
-                    <a:stretch>
-                      <a:fillRect/>
-                    </a:stretch>
+                  <pic:blipFill rotWithShape="1">
+                    <a:blip r:embed="rId8">
+                      <a:extLst>
+                        <a:ext uri="{28A0092B-C50C-407E-A947-70E740481C1C}">
+                          <a14:useLocalDpi xmlns:a14="http://schemas.microsoft.com/office/drawing/2010/main" val="0"/>
+                        </a:ext>
+                      </a:extLst>
+                    </a:blip>
+                    <a:srcRect l="17624" t="39421" r="2930" b="9697"/>
+                    <a:stretch/>
                   </pic:blipFill>
-                  <pic:spPr>
+                  <pic:spPr bwMode="auto">
                     <a:xfrm>
                       <a:off x="0" y="0"/>
-                      <a:ext cx="5410800" cy="1469811"/>
+                      <a:ext cx="6549705" cy="2360254"/>
                     </a:xfrm>
                     <a:prstGeom prst="rect">
                       <a:avLst/>
                     </a:prstGeom>
+                    <a:noFill/>
+                    <a:ln>
+                      <a:noFill/>
+                    </a:ln>
+                    <a:extLst>
+                      <a:ext uri="{53640926-AAD7-44D8-BBD7-CCE9431645EC}">
+                        <a14:shadowObscured xmlns:a14="http://schemas.microsoft.com/office/drawing/2010/main"/>
+                      </a:ext>
+                    </a:extLst>
                   </pic:spPr>
                 </pic:pic>
               </a:graphicData>
@@ -11369,6 +11451,67 @@
     <w:p>
       <w:pPr>
         <w:rPr>
+          <w:sz w:val="24"/>
+          <w:szCs w:val="24"/>
+        </w:rPr>
+      </w:pPr>
+    </w:p>
+    <w:p>
+      <w:pPr>
+        <w:rPr>
+          <w:sz w:val="24"/>
+          <w:szCs w:val="24"/>
+        </w:rPr>
+      </w:pPr>
+    </w:p>
+    <w:p>
+      <w:pPr>
+        <w:rPr>
+          <w:sz w:val="24"/>
+          <w:szCs w:val="24"/>
+        </w:rPr>
+      </w:pPr>
+    </w:p>
+    <w:p>
+      <w:pPr>
+        <w:rPr>
+          <w:sz w:val="24"/>
+          <w:szCs w:val="24"/>
+        </w:rPr>
+      </w:pPr>
+    </w:p>
+    <w:p>
+      <w:pPr>
+        <w:rPr>
+          <w:sz w:val="24"/>
+          <w:szCs w:val="24"/>
+        </w:rPr>
+      </w:pPr>
+    </w:p>
+    <w:p>
+      <w:pPr>
+        <w:tabs>
+          <w:tab w:val="left" w:pos="1080"/>
+        </w:tabs>
+        <w:rPr>
+          <w:sz w:val="24"/>
+          <w:szCs w:val="24"/>
+        </w:rPr>
+      </w:pPr>
+    </w:p>
+    <w:p>
+      <w:pPr>
+        <w:rPr>
+          <w:b/>
+          <w:bCs/>
+          <w:sz w:val="24"/>
+          <w:szCs w:val="24"/>
+        </w:rPr>
+      </w:pPr>
+    </w:p>
+    <w:p>
+      <w:pPr>
+        <w:rPr>
           <w:b/>
           <w:bCs/>
           <w:sz w:val="24"/>
@@ -11384,10 +11527,18 @@
           <w:szCs w:val="24"/>
         </w:rPr>
         <w:drawing>
-          <wp:inline distT="0" distB="0" distL="0" distR="0" wp14:anchorId="20565B69" wp14:editId="538B7EC7">
-            <wp:extent cx="5410800" cy="1464402"/>
-            <wp:effectExtent l="0" t="0" r="0" b="2540"/>
-            <wp:docPr id="786074482" name="Imagen 1" descr="Interfaz de usuario gráfica, Texto, Aplicación, Correo electrónico, Teams&#10;&#10;Descripción generada automáticamente"/>
+          <wp:anchor distT="0" distB="0" distL="114300" distR="114300" simplePos="0" relativeHeight="251659264" behindDoc="0" locked="0" layoutInCell="1" allowOverlap="1" wp14:anchorId="1B83C8F0" wp14:editId="77422F5C">
+            <wp:simplePos x="0" y="0"/>
+            <wp:positionH relativeFrom="column">
+              <wp:posOffset>43159</wp:posOffset>
+            </wp:positionH>
+            <wp:positionV relativeFrom="paragraph">
+              <wp:posOffset>200660</wp:posOffset>
+            </wp:positionV>
+            <wp:extent cx="6548120" cy="892175"/>
+            <wp:effectExtent l="0" t="0" r="5080" b="3175"/>
+            <wp:wrapNone/>
+            <wp:docPr id="2063734053" name="Imagen 22"/>
             <wp:cNvGraphicFramePr>
               <a:graphicFrameLocks xmlns:a="http://schemas.openxmlformats.org/drawingml/2006/main" noChangeAspect="1"/>
             </wp:cNvGraphicFramePr>
@@ -11395,28 +11546,50 @@
               <a:graphicData uri="http://schemas.openxmlformats.org/drawingml/2006/picture">
                 <pic:pic xmlns:pic="http://schemas.openxmlformats.org/drawingml/2006/picture">
                   <pic:nvPicPr>
-                    <pic:cNvPr id="786074482" name="Imagen 1" descr="Interfaz de usuario gráfica, Texto, Aplicación, Correo electrónico, Teams&#10;&#10;Descripción generada automáticamente"/>
-                    <pic:cNvPicPr/>
+                    <pic:cNvPr id="0" name="Picture 22"/>
+                    <pic:cNvPicPr>
+                      <a:picLocks noChangeAspect="1" noChangeArrowheads="1"/>
+                    </pic:cNvPicPr>
                   </pic:nvPicPr>
-                  <pic:blipFill>
-                    <a:blip r:embed="rId10"/>
-                    <a:stretch>
-                      <a:fillRect/>
-                    </a:stretch>
+                  <pic:blipFill rotWithShape="1">
+                    <a:blip r:embed="rId9">
+                      <a:extLst>
+                        <a:ext uri="{28A0092B-C50C-407E-A947-70E740481C1C}">
+                          <a14:useLocalDpi xmlns:a14="http://schemas.microsoft.com/office/drawing/2010/main" val="0"/>
+                        </a:ext>
+                      </a:extLst>
+                    </a:blip>
+                    <a:srcRect l="17802" t="54206" r="2759" b="26554"/>
+                    <a:stretch/>
                   </pic:blipFill>
-                  <pic:spPr>
+                  <pic:spPr bwMode="auto">
                     <a:xfrm>
                       <a:off x="0" y="0"/>
-                      <a:ext cx="5410800" cy="1464402"/>
+                      <a:ext cx="6548120" cy="892175"/>
                     </a:xfrm>
                     <a:prstGeom prst="rect">
                       <a:avLst/>
                     </a:prstGeom>
+                    <a:noFill/>
+                    <a:ln>
+                      <a:noFill/>
+                    </a:ln>
+                    <a:extLst>
+                      <a:ext uri="{53640926-AAD7-44D8-BBD7-CCE9431645EC}">
+                        <a14:shadowObscured xmlns:a14="http://schemas.microsoft.com/office/drawing/2010/main"/>
+                      </a:ext>
+                    </a:extLst>
                   </pic:spPr>
                 </pic:pic>
               </a:graphicData>
             </a:graphic>
-          </wp:inline>
+            <wp14:sizeRelH relativeFrom="margin">
+              <wp14:pctWidth>0</wp14:pctWidth>
+            </wp14:sizeRelH>
+            <wp14:sizeRelV relativeFrom="margin">
+              <wp14:pctHeight>0</wp14:pctHeight>
+            </wp14:sizeRelV>
+          </wp:anchor>
         </w:drawing>
       </w:r>
     </w:p>
@@ -11429,19 +11602,40 @@
           <w:szCs w:val="24"/>
         </w:rPr>
       </w:pPr>
-      <w:r>
-        <w:rPr>
-          <w:b/>
-          <w:bCs/>
-          <w:sz w:val="24"/>
-          <w:szCs w:val="24"/>
-        </w:rPr>
-        <w:t>Historial de Modificaciones</w:t>
-      </w:r>
     </w:p>
     <w:p>
       <w:pPr>
         <w:rPr>
+          <w:b/>
+          <w:bCs/>
+          <w:sz w:val="24"/>
+          <w:szCs w:val="24"/>
+        </w:rPr>
+      </w:pPr>
+    </w:p>
+    <w:p>
+      <w:pPr>
+        <w:rPr>
+          <w:b/>
+          <w:bCs/>
+          <w:sz w:val="24"/>
+          <w:szCs w:val="24"/>
+        </w:rPr>
+      </w:pPr>
+      <w:r>
+        <w:rPr>
+          <w:b/>
+          <w:bCs/>
+          <w:sz w:val="24"/>
+          <w:szCs w:val="24"/>
+        </w:rPr>
+        <w:lastRenderedPageBreak/>
+        <w:t>Historial de Modificaciones</w:t>
+      </w:r>
+    </w:p>
+    <w:p>
+      <w:pPr>
+        <w:rPr>
           <w:sz w:val="24"/>
           <w:szCs w:val="24"/>
         </w:rPr>
@@ -11785,7 +11979,6 @@
           <w:sz w:val="24"/>
           <w:szCs w:val="24"/>
         </w:rPr>
-        <w:lastRenderedPageBreak/>
         <w:tab/>
         <w:t>-Se cambia tarea “</w:t>
       </w:r>
@@ -12108,6 +12301,7 @@
           <w:sz w:val="24"/>
           <w:szCs w:val="24"/>
         </w:rPr>
+        <w:lastRenderedPageBreak/>
         <w:t xml:space="preserve">20/10/2023 </w:t>
       </w:r>
       <w:r>
@@ -12280,7 +12474,6 @@
           <w:sz w:val="24"/>
           <w:szCs w:val="24"/>
         </w:rPr>
-        <w:lastRenderedPageBreak/>
         <w:cr/>
       </w:r>
       <w:r>
@@ -12491,6 +12684,13 @@
           <w:szCs w:val="24"/>
         </w:rPr>
         <w:cr/>
+      </w:r>
+      <w:r>
+        <w:rPr>
+          <w:sz w:val="24"/>
+          <w:szCs w:val="24"/>
+        </w:rPr>
+        <w:lastRenderedPageBreak/>
         <w:t>Reconfiguración de firewalls y restricciones de red.</w:t>
       </w:r>
       <w:r>
@@ -12532,7 +12732,21 @@
           <w:sz w:val="24"/>
           <w:szCs w:val="24"/>
         </w:rPr>
-        <w:t>En proceso de resolución del impedimento.</w:t>
+        <w:t>Resolución</w:t>
+      </w:r>
+      <w:r>
+        <w:rPr>
+          <w:sz w:val="24"/>
+          <w:szCs w:val="24"/>
+        </w:rPr>
+        <w:t xml:space="preserve"> total</w:t>
+      </w:r>
+      <w:r>
+        <w:rPr>
+          <w:sz w:val="24"/>
+          <w:szCs w:val="24"/>
+        </w:rPr>
+        <w:t xml:space="preserve"> del impedimento.</w:t>
       </w:r>
     </w:p>
     <w:p>
@@ -12643,7 +12857,6 @@
           <w:sz w:val="24"/>
           <w:szCs w:val="24"/>
         </w:rPr>
-        <w:lastRenderedPageBreak/>
         <w:t>Descripción del impedimento:</w:t>
       </w:r>
       <w:r>
@@ -12771,7 +12984,21 @@
           <w:sz w:val="24"/>
           <w:szCs w:val="24"/>
         </w:rPr>
-        <w:t>En proceso de resolución.</w:t>
+        <w:t>Resolución</w:t>
+      </w:r>
+      <w:r>
+        <w:rPr>
+          <w:sz w:val="24"/>
+          <w:szCs w:val="24"/>
+        </w:rPr>
+        <w:t xml:space="preserve"> total</w:t>
+      </w:r>
+      <w:r>
+        <w:rPr>
+          <w:sz w:val="24"/>
+          <w:szCs w:val="24"/>
+        </w:rPr>
+        <w:t xml:space="preserve"> del impedimento</w:t>
       </w:r>
       <w:r>
         <w:rPr>
@@ -12840,42 +13067,14 @@
           <w:sz w:val="24"/>
           <w:szCs w:val="24"/>
         </w:rPr>
-        <w:t xml:space="preserve">La tarea </w:t>
-      </w:r>
-      <w:r>
-        <w:rPr>
-          <w:sz w:val="24"/>
-          <w:szCs w:val="24"/>
-        </w:rPr>
-        <w:t>“</w:t>
-      </w:r>
-      <w:r>
-        <w:rPr>
-          <w:sz w:val="24"/>
-          <w:szCs w:val="24"/>
-        </w:rPr>
-        <w:t>Agregar funcionalidades interactivas (JS) a la interfaz de los formularios y</w:t>
-      </w:r>
-      <w:r>
-        <w:rPr>
-          <w:sz w:val="24"/>
-          <w:szCs w:val="24"/>
-        </w:rPr>
-        <w:t xml:space="preserve"> </w:t>
-      </w:r>
-      <w:r>
-        <w:rPr>
-          <w:sz w:val="24"/>
-          <w:szCs w:val="24"/>
-        </w:rPr>
-        <w:t>botones que respondan a eventos</w:t>
-      </w:r>
-      <w:r>
-        <w:rPr>
-          <w:sz w:val="24"/>
-          <w:szCs w:val="24"/>
-        </w:rPr>
-        <w:t>” del Cap</w:t>
+        <w:t>La tarea “</w:t>
+      </w:r>
+      <w:r>
+        <w:rPr>
+          <w:sz w:val="24"/>
+          <w:szCs w:val="24"/>
+        </w:rPr>
+        <w:t>Agregar funcionalidades interactivas (JS) a la interfaz de los formularios y botones que respondan a eventos” del Cap</w:t>
       </w:r>
       <w:r>
         <w:rPr>
@@ -12889,35 +13088,7 @@
           <w:sz w:val="24"/>
           <w:szCs w:val="24"/>
         </w:rPr>
-        <w:t xml:space="preserve"> se separa a dos tareas: “</w:t>
-      </w:r>
-      <w:r>
-        <w:rPr>
-          <w:sz w:val="24"/>
-          <w:szCs w:val="24"/>
-        </w:rPr>
-        <w:t>Agregar funcionalidades interactivas (JS) a la interfaz de los botones que respondan a eventos</w:t>
-      </w:r>
-      <w:r>
-        <w:rPr>
-          <w:sz w:val="24"/>
-          <w:szCs w:val="24"/>
-        </w:rPr>
-        <w:t>” y “</w:t>
-      </w:r>
-      <w:r>
-        <w:rPr>
-          <w:sz w:val="24"/>
-          <w:szCs w:val="24"/>
-        </w:rPr>
-        <w:t>Agregar funcionalidades interactivas (JS) a la interfaz de los formularios</w:t>
-      </w:r>
-      <w:r>
-        <w:rPr>
-          <w:sz w:val="24"/>
-          <w:szCs w:val="24"/>
-        </w:rPr>
-        <w:t>”</w:t>
+        <w:t xml:space="preserve"> se separa a dos tareas: “Agregar funcionalidades interactivas (JS) a la interfaz de los botones que respondan a eventos” y “Agregar funcionalidades interactivas (JS) a la interfaz de los formularios”</w:t>
       </w:r>
       <w:r>
         <w:rPr>
@@ -12939,6 +13110,7 @@
           <w:sz w:val="24"/>
           <w:szCs w:val="24"/>
         </w:rPr>
+        <w:lastRenderedPageBreak/>
         <w:t>La tarea “</w:t>
       </w:r>
       <w:r>
@@ -12946,14 +13118,7 @@
           <w:sz w:val="24"/>
           <w:szCs w:val="24"/>
         </w:rPr>
-        <w:t>Agregar funcionalidades interactivas (JS) a la interfaz de los formularios</w:t>
-      </w:r>
-      <w:r>
-        <w:rPr>
-          <w:sz w:val="24"/>
-          <w:szCs w:val="24"/>
-        </w:rPr>
-        <w:t>” pasa</w:t>
+        <w:t>Agregar funcionalidades interactivas (JS) a la interfaz de los formularios” pasa</w:t>
       </w:r>
       <w:r>
         <w:rPr>
@@ -13018,32 +13183,16 @@
         <w:rPr>
           <w:sz w:val="24"/>
           <w:szCs w:val="24"/>
-          <w:lang w:val="de-DE"/>
+          <w:lang w:val="en-US"/>
         </w:rPr>
       </w:pPr>
       <w:r>
         <w:rPr>
           <w:sz w:val="24"/>
           <w:szCs w:val="24"/>
-          <w:lang w:val="de-DE"/>
-        </w:rPr>
-        <w:t>3er Sprint</w:t>
-      </w:r>
-      <w:r>
-        <w:rPr>
-          <w:sz w:val="24"/>
-          <w:szCs w:val="24"/>
-          <w:lang w:val="de-DE"/>
-        </w:rPr>
-        <w:t xml:space="preserve">  del 24/10/23 al </w:t>
-      </w:r>
-      <w:r>
-        <w:rPr>
-          <w:sz w:val="24"/>
-          <w:szCs w:val="24"/>
-          <w:lang w:val="de-DE"/>
-        </w:rPr>
-        <w:t>31/10/23</w:t>
+          <w:lang w:val="en-US"/>
+        </w:rPr>
+        <w:t>3er Sprint del 24/10/23 al 31/10/23</w:t>
       </w:r>
     </w:p>
     <w:p>
@@ -13051,42 +13200,16 @@
         <w:rPr>
           <w:sz w:val="24"/>
           <w:szCs w:val="24"/>
+          <w:lang w:val="en-US"/>
         </w:rPr>
       </w:pPr>
       <w:r>
         <w:rPr>
           <w:sz w:val="24"/>
           <w:szCs w:val="24"/>
-        </w:rPr>
-        <w:t>4to Sprint</w:t>
-      </w:r>
-      <w:r>
-        <w:rPr>
-          <w:sz w:val="24"/>
-          <w:szCs w:val="24"/>
-        </w:rPr>
-        <w:t xml:space="preserve"> del </w:t>
-      </w:r>
-      <w:r>
-        <w:rPr>
-          <w:sz w:val="24"/>
-          <w:szCs w:val="24"/>
-        </w:rPr>
-        <w:t>31/10/23</w:t>
-      </w:r>
-      <w:r>
-        <w:rPr>
-          <w:sz w:val="24"/>
-          <w:szCs w:val="24"/>
-        </w:rPr>
-        <w:t xml:space="preserve"> al </w:t>
-      </w:r>
-      <w:r>
-        <w:rPr>
-          <w:sz w:val="24"/>
-          <w:szCs w:val="24"/>
-        </w:rPr>
-        <w:t xml:space="preserve">07/11/23 </w:t>
+          <w:lang w:val="en-US"/>
+        </w:rPr>
+        <w:t xml:space="preserve">4to Sprint del 31/10/23 al 07/11/23 </w:t>
       </w:r>
     </w:p>
     <w:p>
@@ -13094,42 +13217,16 @@
         <w:rPr>
           <w:sz w:val="24"/>
           <w:szCs w:val="24"/>
+          <w:lang w:val="en-US"/>
         </w:rPr>
       </w:pPr>
       <w:r>
         <w:rPr>
           <w:sz w:val="24"/>
           <w:szCs w:val="24"/>
-        </w:rPr>
-        <w:t>5to Sprint</w:t>
-      </w:r>
-      <w:r>
-        <w:rPr>
-          <w:sz w:val="24"/>
-          <w:szCs w:val="24"/>
-        </w:rPr>
-        <w:t xml:space="preserve"> del </w:t>
-      </w:r>
-      <w:r>
-        <w:rPr>
-          <w:sz w:val="24"/>
-          <w:szCs w:val="24"/>
-        </w:rPr>
-        <w:t xml:space="preserve">07/11/23 </w:t>
-      </w:r>
-      <w:r>
-        <w:rPr>
-          <w:sz w:val="24"/>
-          <w:szCs w:val="24"/>
-        </w:rPr>
-        <w:t xml:space="preserve">al </w:t>
-      </w:r>
-      <w:r>
-        <w:rPr>
-          <w:sz w:val="24"/>
-          <w:szCs w:val="24"/>
-        </w:rPr>
-        <w:t>16/11/23</w:t>
+          <w:lang w:val="en-US"/>
+        </w:rPr>
+        <w:t>5to Sprint del 07/11/23 al 16/11/23</w:t>
       </w:r>
     </w:p>
     <w:p>
@@ -13144,21 +13241,7 @@
           <w:sz w:val="24"/>
           <w:szCs w:val="24"/>
         </w:rPr>
-        <w:t>6to Sprint</w:t>
-      </w:r>
-      <w:r>
-        <w:rPr>
-          <w:sz w:val="24"/>
-          <w:szCs w:val="24"/>
-        </w:rPr>
-        <w:t xml:space="preserve"> del </w:t>
-      </w:r>
-      <w:r>
-        <w:rPr>
-          <w:sz w:val="24"/>
-          <w:szCs w:val="24"/>
-        </w:rPr>
-        <w:t>16/11/23</w:t>
+        <w:t>6to Sprint del 16/11/23</w:t>
       </w:r>
       <w:r>
         <w:rPr>
@@ -13187,35 +13270,7 @@
           <w:sz w:val="24"/>
           <w:szCs w:val="24"/>
         </w:rPr>
-        <w:t>7mo Sprint</w:t>
-      </w:r>
-      <w:r>
-        <w:rPr>
-          <w:sz w:val="24"/>
-          <w:szCs w:val="24"/>
-        </w:rPr>
-        <w:t xml:space="preserve"> del </w:t>
-      </w:r>
-      <w:r>
-        <w:rPr>
-          <w:sz w:val="24"/>
-          <w:szCs w:val="24"/>
-        </w:rPr>
-        <w:t>23/11/23</w:t>
-      </w:r>
-      <w:r>
-        <w:rPr>
-          <w:sz w:val="24"/>
-          <w:szCs w:val="24"/>
-        </w:rPr>
-        <w:t xml:space="preserve"> al </w:t>
-      </w:r>
-      <w:r>
-        <w:rPr>
-          <w:sz w:val="24"/>
-          <w:szCs w:val="24"/>
-        </w:rPr>
-        <w:t>04/12/23</w:t>
+        <w:t>7mo Sprint del 23/11/23 al 04/12/23</w:t>
       </w:r>
     </w:p>
     <w:p>
@@ -13230,21 +13285,7 @@
           <w:sz w:val="24"/>
           <w:szCs w:val="24"/>
         </w:rPr>
-        <w:t>8vo Sprint</w:t>
-      </w:r>
-      <w:r>
-        <w:rPr>
-          <w:sz w:val="24"/>
-          <w:szCs w:val="24"/>
-        </w:rPr>
-        <w:t xml:space="preserve"> del </w:t>
-      </w:r>
-      <w:r>
-        <w:rPr>
-          <w:sz w:val="24"/>
-          <w:szCs w:val="24"/>
-        </w:rPr>
-        <w:t>04/12/23</w:t>
+        <w:t>8vo Sprint del 04/12/23</w:t>
       </w:r>
       <w:r>
         <w:rPr>
@@ -13273,43 +13314,7 @@
           <w:sz w:val="24"/>
           <w:szCs w:val="24"/>
         </w:rPr>
-        <w:lastRenderedPageBreak/>
-        <w:t>9no Sprint</w:t>
-      </w:r>
-      <w:r>
-        <w:rPr>
-          <w:sz w:val="24"/>
-          <w:szCs w:val="24"/>
-        </w:rPr>
-        <w:t xml:space="preserve"> del </w:t>
-      </w:r>
-      <w:r>
-        <w:rPr>
-          <w:sz w:val="24"/>
-          <w:szCs w:val="24"/>
-        </w:rPr>
-        <w:t>10/12/23</w:t>
-      </w:r>
-      <w:r>
-        <w:rPr>
-          <w:sz w:val="24"/>
-          <w:szCs w:val="24"/>
-        </w:rPr>
-        <w:t xml:space="preserve"> al </w:t>
-      </w:r>
-      <w:r>
-        <w:rPr>
-          <w:sz w:val="24"/>
-          <w:szCs w:val="24"/>
-        </w:rPr>
-        <w:t>18/12/23</w:t>
-      </w:r>
-      <w:r>
-        <w:rPr>
-          <w:sz w:val="24"/>
-          <w:szCs w:val="24"/>
-        </w:rPr>
-        <w:t xml:space="preserve"> </w:t>
+        <w:t xml:space="preserve">9no Sprint del 10/12/23 al 18/12/23 </w:t>
       </w:r>
     </w:p>
     <w:p>
@@ -13324,21 +13329,7 @@
           <w:sz w:val="24"/>
           <w:szCs w:val="24"/>
         </w:rPr>
-        <w:t>10mo Sprint</w:t>
-      </w:r>
-      <w:r>
-        <w:rPr>
-          <w:sz w:val="24"/>
-          <w:szCs w:val="24"/>
-        </w:rPr>
-        <w:t xml:space="preserve"> del </w:t>
-      </w:r>
-      <w:r>
-        <w:rPr>
-          <w:sz w:val="24"/>
-          <w:szCs w:val="24"/>
-        </w:rPr>
-        <w:t xml:space="preserve">18/12/23 </w:t>
+        <w:t xml:space="preserve">10mo Sprint del 18/12/23 </w:t>
       </w:r>
       <w:r>
         <w:rPr>
@@ -13367,14 +13358,7 @@
           <w:sz w:val="24"/>
           <w:szCs w:val="24"/>
         </w:rPr>
-        <w:t>Último Sprint</w:t>
-      </w:r>
-      <w:r>
-        <w:rPr>
-          <w:sz w:val="24"/>
-          <w:szCs w:val="24"/>
-        </w:rPr>
-        <w:t xml:space="preserve"> </w:t>
+        <w:t xml:space="preserve">Último Sprint </w:t>
       </w:r>
       <w:r>
         <w:rPr>
@@ -13411,22 +13395,6 @@
         </w:rPr>
         <w:t>.</w:t>
       </w:r>
-    </w:p>
-    <w:p>
-      <w:pPr>
-        <w:rPr>
-          <w:sz w:val="24"/>
-          <w:szCs w:val="24"/>
-        </w:rPr>
-      </w:pPr>
-    </w:p>
-    <w:p>
-      <w:pPr>
-        <w:rPr>
-          <w:sz w:val="24"/>
-          <w:szCs w:val="24"/>
-        </w:rPr>
-      </w:pPr>
     </w:p>
     <w:p>
       <w:pPr>

</xml_diff>